<commit_message>
add tips for assignment 5
</commit_message>
<xml_diff>
--- a/content/courses/crcj2510/assignment-5.docx
+++ b/content/courses/crcj2510/assignment-5.docx
@@ -20,16 +20,7 @@
           <w:bCs/>
           <w:u w:val="single"/>
         </w:rPr>
-        <w:t xml:space="preserve">Assignment #5: </w:t>
-      </w:r>
-      <w:r>
-        <w:rPr>
-          <w:rFonts w:ascii="Lucida Sans Unicode" w:hAnsi="Lucida Sans Unicode" w:cs="Lucida Sans Unicode"/>
-          <w:b/>
-          <w:bCs/>
-          <w:u w:val="single"/>
-        </w:rPr>
-        <w:t>Comparing Research Methods</w:t>
+        <w:t>Assignment #5: Comparing Research Methods</w:t>
       </w:r>
     </w:p>
     <w:p>
@@ -140,6 +131,351 @@
           <w:color w:val="A6A6A6" w:themeColor="background1" w:themeShade="A6"/>
         </w:rPr>
         <w:t xml:space="preserve"> from Assignment #1.)</w:t>
+      </w:r>
+    </w:p>
+    <w:p>
+      <w:pPr>
+        <w:spacing w:after="160" w:line="259" w:lineRule="auto"/>
+        <w:rPr>
+          <w:rFonts w:ascii="Lucida Sans Unicode" w:hAnsi="Lucida Sans Unicode" w:cs="Lucida Sans Unicode"/>
+          <w:color w:val="A6A6A6" w:themeColor="background1" w:themeShade="A6"/>
+        </w:rPr>
+      </w:pPr>
+    </w:p>
+    <w:p>
+      <w:pPr>
+        <w:rPr>
+          <w:rFonts w:ascii="Lucida Sans Unicode" w:hAnsi="Lucida Sans Unicode" w:cs="Lucida Sans Unicode"/>
+        </w:rPr>
+      </w:pPr>
+      <w:r>
+        <w:rPr>
+          <w:rFonts w:ascii="Lucida Sans Unicode" w:hAnsi="Lucida Sans Unicode" w:cs="Lucida Sans Unicode"/>
+        </w:rPr>
+        <w:t>Tips:</w:t>
+      </w:r>
+    </w:p>
+    <w:p>
+      <w:pPr>
+        <w:pStyle w:val="ListParagraph"/>
+        <w:numPr>
+          <w:ilvl w:val="0"/>
+          <w:numId w:val="3"/>
+        </w:numPr>
+        <w:spacing w:after="160" w:line="259" w:lineRule="auto"/>
+        <w:rPr>
+          <w:rFonts w:ascii="Lucida Sans Unicode" w:hAnsi="Lucida Sans Unicode" w:cs="Lucida Sans Unicode"/>
+        </w:rPr>
+      </w:pPr>
+      <w:r>
+        <w:rPr>
+          <w:rFonts w:ascii="Lucida Sans Unicode" w:hAnsi="Lucida Sans Unicode" w:cs="Lucida Sans Unicode"/>
+        </w:rPr>
+        <w:t xml:space="preserve">To search for articles, I highly recommend </w:t>
+      </w:r>
+      <w:hyperlink r:id="rId6" w:history="1">
+        <w:r>
+          <w:rPr>
+            <w:rStyle w:val="Hyperlink"/>
+            <w:rFonts w:ascii="Lucida Sans Unicode" w:hAnsi="Lucida Sans Unicode" w:cs="Lucida Sans Unicode"/>
+          </w:rPr>
+          <w:t>Google Scholar</w:t>
+        </w:r>
+      </w:hyperlink>
+      <w:r>
+        <w:rPr>
+          <w:rFonts w:ascii="Lucida Sans Unicode" w:hAnsi="Lucida Sans Unicode" w:cs="Lucida Sans Unicode"/>
+        </w:rPr>
+        <w:t xml:space="preserve">. </w:t>
+      </w:r>
+    </w:p>
+    <w:p>
+      <w:pPr>
+        <w:pStyle w:val="ListParagraph"/>
+        <w:numPr>
+          <w:ilvl w:val="0"/>
+          <w:numId w:val="3"/>
+        </w:numPr>
+        <w:spacing w:after="160" w:line="259" w:lineRule="auto"/>
+        <w:rPr>
+          <w:rFonts w:ascii="Lucida Sans Unicode" w:hAnsi="Lucida Sans Unicode" w:cs="Lucida Sans Unicode"/>
+        </w:rPr>
+      </w:pPr>
+      <w:r>
+        <w:rPr>
+          <w:rFonts w:ascii="Lucida Sans Unicode" w:hAnsi="Lucida Sans Unicode" w:cs="Lucida Sans Unicode"/>
+        </w:rPr>
+        <w:t>Journals you should scan include:</w:t>
+      </w:r>
+    </w:p>
+    <w:p>
+      <w:pPr>
+        <w:pStyle w:val="ListParagraph"/>
+        <w:numPr>
+          <w:ilvl w:val="1"/>
+          <w:numId w:val="3"/>
+        </w:numPr>
+        <w:spacing w:after="160" w:line="259" w:lineRule="auto"/>
+        <w:rPr>
+          <w:rFonts w:ascii="Lucida Sans Unicode" w:hAnsi="Lucida Sans Unicode" w:cs="Lucida Sans Unicode"/>
+        </w:rPr>
+      </w:pPr>
+      <w:r>
+        <w:rPr>
+          <w:rFonts w:ascii="Lucida Sans Unicode" w:hAnsi="Lucida Sans Unicode" w:cs="Lucida Sans Unicode"/>
+        </w:rPr>
+        <w:t>Criminology</w:t>
+      </w:r>
+    </w:p>
+    <w:p>
+      <w:pPr>
+        <w:pStyle w:val="ListParagraph"/>
+        <w:numPr>
+          <w:ilvl w:val="1"/>
+          <w:numId w:val="3"/>
+        </w:numPr>
+        <w:spacing w:after="160" w:line="259" w:lineRule="auto"/>
+        <w:rPr>
+          <w:rFonts w:ascii="Lucida Sans Unicode" w:hAnsi="Lucida Sans Unicode" w:cs="Lucida Sans Unicode"/>
+        </w:rPr>
+      </w:pPr>
+      <w:r>
+        <w:rPr>
+          <w:rFonts w:ascii="Lucida Sans Unicode" w:hAnsi="Lucida Sans Unicode" w:cs="Lucida Sans Unicode"/>
+        </w:rPr>
+        <w:t>Justice Quarterly</w:t>
+      </w:r>
+    </w:p>
+    <w:p>
+      <w:pPr>
+        <w:pStyle w:val="ListParagraph"/>
+        <w:numPr>
+          <w:ilvl w:val="1"/>
+          <w:numId w:val="3"/>
+        </w:numPr>
+        <w:spacing w:after="160" w:line="259" w:lineRule="auto"/>
+        <w:rPr>
+          <w:rFonts w:ascii="Lucida Sans Unicode" w:hAnsi="Lucida Sans Unicode" w:cs="Lucida Sans Unicode"/>
+        </w:rPr>
+      </w:pPr>
+      <w:r>
+        <w:rPr>
+          <w:rFonts w:ascii="Lucida Sans Unicode" w:hAnsi="Lucida Sans Unicode" w:cs="Lucida Sans Unicode"/>
+        </w:rPr>
+        <w:t>Journal of Research in Crime and Delinquency</w:t>
+      </w:r>
+    </w:p>
+    <w:p>
+      <w:pPr>
+        <w:pStyle w:val="ListParagraph"/>
+        <w:numPr>
+          <w:ilvl w:val="1"/>
+          <w:numId w:val="3"/>
+        </w:numPr>
+        <w:spacing w:after="160" w:line="259" w:lineRule="auto"/>
+        <w:rPr>
+          <w:rFonts w:ascii="Lucida Sans Unicode" w:hAnsi="Lucida Sans Unicode" w:cs="Lucida Sans Unicode"/>
+        </w:rPr>
+      </w:pPr>
+      <w:r>
+        <w:rPr>
+          <w:rFonts w:ascii="Lucida Sans Unicode" w:hAnsi="Lucida Sans Unicode" w:cs="Lucida Sans Unicode"/>
+        </w:rPr>
+        <w:t>Journal of Quantitative Criminology</w:t>
+      </w:r>
+    </w:p>
+    <w:p>
+      <w:pPr>
+        <w:pStyle w:val="ListParagraph"/>
+        <w:numPr>
+          <w:ilvl w:val="1"/>
+          <w:numId w:val="3"/>
+        </w:numPr>
+        <w:spacing w:after="160" w:line="259" w:lineRule="auto"/>
+        <w:rPr>
+          <w:rFonts w:ascii="Lucida Sans Unicode" w:hAnsi="Lucida Sans Unicode" w:cs="Lucida Sans Unicode"/>
+        </w:rPr>
+      </w:pPr>
+      <w:r>
+        <w:rPr>
+          <w:rFonts w:ascii="Lucida Sans Unicode" w:hAnsi="Lucida Sans Unicode" w:cs="Lucida Sans Unicode"/>
+        </w:rPr>
+        <w:t>Journal of Criminal Justice</w:t>
+      </w:r>
+    </w:p>
+    <w:p>
+      <w:pPr>
+        <w:pStyle w:val="ListParagraph"/>
+        <w:numPr>
+          <w:ilvl w:val="1"/>
+          <w:numId w:val="3"/>
+        </w:numPr>
+        <w:spacing w:after="160" w:line="259" w:lineRule="auto"/>
+        <w:rPr>
+          <w:rFonts w:ascii="Lucida Sans Unicode" w:hAnsi="Lucida Sans Unicode" w:cs="Lucida Sans Unicode"/>
+        </w:rPr>
+      </w:pPr>
+      <w:r>
+        <w:rPr>
+          <w:rFonts w:ascii="Lucida Sans Unicode" w:hAnsi="Lucida Sans Unicode" w:cs="Lucida Sans Unicode"/>
+        </w:rPr>
+        <w:t>Crime &amp; Delinquency</w:t>
+      </w:r>
+    </w:p>
+    <w:p>
+      <w:pPr>
+        <w:pStyle w:val="ListParagraph"/>
+        <w:numPr>
+          <w:ilvl w:val="1"/>
+          <w:numId w:val="3"/>
+        </w:numPr>
+        <w:spacing w:after="160" w:line="259" w:lineRule="auto"/>
+        <w:rPr>
+          <w:rFonts w:ascii="Lucida Sans Unicode" w:hAnsi="Lucida Sans Unicode" w:cs="Lucida Sans Unicode"/>
+        </w:rPr>
+      </w:pPr>
+      <w:r>
+        <w:rPr>
+          <w:rFonts w:ascii="Lucida Sans Unicode" w:hAnsi="Lucida Sans Unicode" w:cs="Lucida Sans Unicode"/>
+        </w:rPr>
+        <w:t>Criminology &amp; Public Policy</w:t>
+      </w:r>
+    </w:p>
+    <w:p>
+      <w:pPr>
+        <w:pStyle w:val="ListParagraph"/>
+        <w:numPr>
+          <w:ilvl w:val="1"/>
+          <w:numId w:val="3"/>
+        </w:numPr>
+        <w:spacing w:after="160" w:line="259" w:lineRule="auto"/>
+        <w:rPr>
+          <w:rFonts w:ascii="Lucida Sans Unicode" w:hAnsi="Lucida Sans Unicode" w:cs="Lucida Sans Unicode"/>
+        </w:rPr>
+      </w:pPr>
+      <w:r>
+        <w:rPr>
+          <w:rFonts w:ascii="Lucida Sans Unicode" w:hAnsi="Lucida Sans Unicode" w:cs="Lucida Sans Unicode"/>
+        </w:rPr>
+        <w:t>Criminal Justice and Behavior</w:t>
+      </w:r>
+    </w:p>
+    <w:p>
+      <w:pPr>
+        <w:pStyle w:val="ListParagraph"/>
+        <w:numPr>
+          <w:ilvl w:val="1"/>
+          <w:numId w:val="3"/>
+        </w:numPr>
+        <w:spacing w:after="160" w:line="259" w:lineRule="auto"/>
+        <w:rPr>
+          <w:rFonts w:ascii="Lucida Sans Unicode" w:hAnsi="Lucida Sans Unicode" w:cs="Lucida Sans Unicode"/>
+        </w:rPr>
+      </w:pPr>
+      <w:r>
+        <w:rPr>
+          <w:rFonts w:ascii="Lucida Sans Unicode" w:hAnsi="Lucida Sans Unicode" w:cs="Lucida Sans Unicode"/>
+        </w:rPr>
+        <w:t>Policing &amp; Society</w:t>
+      </w:r>
+    </w:p>
+    <w:p>
+      <w:pPr>
+        <w:pStyle w:val="ListParagraph"/>
+        <w:numPr>
+          <w:ilvl w:val="1"/>
+          <w:numId w:val="3"/>
+        </w:numPr>
+        <w:spacing w:after="160" w:line="259" w:lineRule="auto"/>
+        <w:rPr>
+          <w:rFonts w:ascii="Lucida Sans Unicode" w:hAnsi="Lucida Sans Unicode" w:cs="Lucida Sans Unicode"/>
+        </w:rPr>
+      </w:pPr>
+      <w:r>
+        <w:rPr>
+          <w:rFonts w:ascii="Lucida Sans Unicode" w:hAnsi="Lucida Sans Unicode" w:cs="Lucida Sans Unicode"/>
+        </w:rPr>
+        <w:t>Journal of Experimental Criminology</w:t>
+      </w:r>
+    </w:p>
+    <w:p>
+      <w:pPr>
+        <w:pStyle w:val="ListParagraph"/>
+        <w:numPr>
+          <w:ilvl w:val="1"/>
+          <w:numId w:val="3"/>
+        </w:numPr>
+        <w:spacing w:after="160" w:line="259" w:lineRule="auto"/>
+        <w:rPr>
+          <w:rFonts w:ascii="Lucida Sans Unicode" w:hAnsi="Lucida Sans Unicode" w:cs="Lucida Sans Unicode"/>
+        </w:rPr>
+      </w:pPr>
+      <w:r>
+        <w:rPr>
+          <w:rFonts w:ascii="Lucida Sans Unicode" w:hAnsi="Lucida Sans Unicode" w:cs="Lucida Sans Unicode"/>
+        </w:rPr>
+        <w:t>British Journal of Criminology</w:t>
+      </w:r>
+    </w:p>
+    <w:p>
+      <w:pPr>
+        <w:pStyle w:val="ListParagraph"/>
+        <w:numPr>
+          <w:ilvl w:val="1"/>
+          <w:numId w:val="3"/>
+        </w:numPr>
+        <w:spacing w:after="160" w:line="259" w:lineRule="auto"/>
+        <w:rPr>
+          <w:rFonts w:ascii="Lucida Sans Unicode" w:hAnsi="Lucida Sans Unicode" w:cs="Lucida Sans Unicode"/>
+        </w:rPr>
+      </w:pPr>
+      <w:r>
+        <w:rPr>
+          <w:rFonts w:ascii="Lucida Sans Unicode" w:hAnsi="Lucida Sans Unicode" w:cs="Lucida Sans Unicode"/>
+        </w:rPr>
+        <w:t xml:space="preserve">You can find a longer list of journals on </w:t>
+      </w:r>
+      <w:hyperlink r:id="rId7" w:history="1">
+        <w:r>
+          <w:rPr>
+            <w:rStyle w:val="Hyperlink"/>
+            <w:rFonts w:ascii="Lucida Sans Unicode" w:hAnsi="Lucida Sans Unicode" w:cs="Lucida Sans Unicode"/>
+          </w:rPr>
+          <w:t>this webpage</w:t>
+        </w:r>
+      </w:hyperlink>
+      <w:r>
+        <w:rPr>
+          <w:rFonts w:ascii="Lucida Sans Unicode" w:hAnsi="Lucida Sans Unicode" w:cs="Lucida Sans Unicode"/>
+        </w:rPr>
+        <w:t>.</w:t>
+      </w:r>
+    </w:p>
+    <w:p>
+      <w:pPr>
+        <w:pStyle w:val="ListParagraph"/>
+        <w:numPr>
+          <w:ilvl w:val="0"/>
+          <w:numId w:val="3"/>
+        </w:numPr>
+        <w:spacing w:after="160" w:line="259" w:lineRule="auto"/>
+        <w:rPr>
+          <w:rFonts w:ascii="Lucida Sans Unicode" w:hAnsi="Lucida Sans Unicode" w:cs="Lucida Sans Unicode"/>
+        </w:rPr>
+      </w:pPr>
+      <w:r>
+        <w:rPr>
+          <w:rFonts w:ascii="Lucida Sans Unicode" w:hAnsi="Lucida Sans Unicode" w:cs="Lucida Sans Unicode"/>
+          <w:b/>
+          <w:bCs/>
+        </w:rPr>
+        <w:t xml:space="preserve">Do not pay for an article if you run into a paywall. Email me and I will help you find access to a free version. </w:t>
+      </w:r>
+      <w:r>
+        <w:rPr>
+          <w:rFonts w:ascii="Lucida Sans Unicode" w:hAnsi="Lucida Sans Unicode" w:cs="Lucida Sans Unicode"/>
+        </w:rPr>
+        <w:t xml:space="preserve"> </w:t>
       </w:r>
     </w:p>
     <w:p>
@@ -538,13 +874,7 @@
               <w:rPr>
                 <w:rFonts w:ascii="Lucida Sans Unicode" w:hAnsi="Lucida Sans Unicode" w:cs="Lucida Sans Unicode"/>
               </w:rPr>
-              <w:t>#</w:t>
-            </w:r>
-            <w:r>
-              <w:rPr>
-                <w:rFonts w:ascii="Lucida Sans Unicode" w:hAnsi="Lucida Sans Unicode" w:cs="Lucida Sans Unicode"/>
-              </w:rPr>
-              <w:t>3</w:t>
+              <w:t>#3</w:t>
             </w:r>
           </w:p>
         </w:tc>
@@ -607,13 +937,7 @@
               <w:rPr>
                 <w:rFonts w:ascii="Lucida Sans Unicode" w:hAnsi="Lucida Sans Unicode" w:cs="Lucida Sans Unicode"/>
               </w:rPr>
-              <w:t>#</w:t>
-            </w:r>
-            <w:r>
-              <w:rPr>
-                <w:rFonts w:ascii="Lucida Sans Unicode" w:hAnsi="Lucida Sans Unicode" w:cs="Lucida Sans Unicode"/>
-              </w:rPr>
-              <w:t>4</w:t>
+              <w:t>#4</w:t>
             </w:r>
           </w:p>
         </w:tc>
@@ -879,6 +1203,119 @@
       <w:pPr>
         <w:ind w:left="6480" w:hanging="180"/>
       </w:pPr>
+    </w:lvl>
+  </w:abstractNum>
+  <w:abstractNum w:abstractNumId="2" w15:restartNumberingAfterBreak="0">
+    <w:nsid w:val="767A7F47"/>
+    <w:multiLevelType w:val="hybridMultilevel"/>
+    <w:tmpl w:val="557AC00E"/>
+    <w:lvl w:ilvl="0" w:tplc="04090001">
+      <w:start w:val="1"/>
+      <w:numFmt w:val="bullet"/>
+      <w:lvlText w:val=""/>
+      <w:lvlJc w:val="left"/>
+      <w:pPr>
+        <w:ind w:left="720" w:hanging="360"/>
+      </w:pPr>
+      <w:rPr>
+        <w:rFonts w:ascii="Symbol" w:hAnsi="Symbol" w:hint="default"/>
+      </w:rPr>
+    </w:lvl>
+    <w:lvl w:ilvl="1" w:tplc="04090003">
+      <w:start w:val="1"/>
+      <w:numFmt w:val="bullet"/>
+      <w:lvlText w:val="o"/>
+      <w:lvlJc w:val="left"/>
+      <w:pPr>
+        <w:ind w:left="1440" w:hanging="360"/>
+      </w:pPr>
+      <w:rPr>
+        <w:rFonts w:ascii="Courier New" w:hAnsi="Courier New" w:cs="Courier New" w:hint="default"/>
+      </w:rPr>
+    </w:lvl>
+    <w:lvl w:ilvl="2" w:tplc="04090005" w:tentative="1">
+      <w:start w:val="1"/>
+      <w:numFmt w:val="bullet"/>
+      <w:lvlText w:val=""/>
+      <w:lvlJc w:val="left"/>
+      <w:pPr>
+        <w:ind w:left="2160" w:hanging="360"/>
+      </w:pPr>
+      <w:rPr>
+        <w:rFonts w:ascii="Wingdings" w:hAnsi="Wingdings" w:hint="default"/>
+      </w:rPr>
+    </w:lvl>
+    <w:lvl w:ilvl="3" w:tplc="04090001" w:tentative="1">
+      <w:start w:val="1"/>
+      <w:numFmt w:val="bullet"/>
+      <w:lvlText w:val=""/>
+      <w:lvlJc w:val="left"/>
+      <w:pPr>
+        <w:ind w:left="2880" w:hanging="360"/>
+      </w:pPr>
+      <w:rPr>
+        <w:rFonts w:ascii="Symbol" w:hAnsi="Symbol" w:hint="default"/>
+      </w:rPr>
+    </w:lvl>
+    <w:lvl w:ilvl="4" w:tplc="04090003" w:tentative="1">
+      <w:start w:val="1"/>
+      <w:numFmt w:val="bullet"/>
+      <w:lvlText w:val="o"/>
+      <w:lvlJc w:val="left"/>
+      <w:pPr>
+        <w:ind w:left="3600" w:hanging="360"/>
+      </w:pPr>
+      <w:rPr>
+        <w:rFonts w:ascii="Courier New" w:hAnsi="Courier New" w:cs="Courier New" w:hint="default"/>
+      </w:rPr>
+    </w:lvl>
+    <w:lvl w:ilvl="5" w:tplc="04090005" w:tentative="1">
+      <w:start w:val="1"/>
+      <w:numFmt w:val="bullet"/>
+      <w:lvlText w:val=""/>
+      <w:lvlJc w:val="left"/>
+      <w:pPr>
+        <w:ind w:left="4320" w:hanging="360"/>
+      </w:pPr>
+      <w:rPr>
+        <w:rFonts w:ascii="Wingdings" w:hAnsi="Wingdings" w:hint="default"/>
+      </w:rPr>
+    </w:lvl>
+    <w:lvl w:ilvl="6" w:tplc="04090001" w:tentative="1">
+      <w:start w:val="1"/>
+      <w:numFmt w:val="bullet"/>
+      <w:lvlText w:val=""/>
+      <w:lvlJc w:val="left"/>
+      <w:pPr>
+        <w:ind w:left="5040" w:hanging="360"/>
+      </w:pPr>
+      <w:rPr>
+        <w:rFonts w:ascii="Symbol" w:hAnsi="Symbol" w:hint="default"/>
+      </w:rPr>
+    </w:lvl>
+    <w:lvl w:ilvl="7" w:tplc="04090003" w:tentative="1">
+      <w:start w:val="1"/>
+      <w:numFmt w:val="bullet"/>
+      <w:lvlText w:val="o"/>
+      <w:lvlJc w:val="left"/>
+      <w:pPr>
+        <w:ind w:left="5760" w:hanging="360"/>
+      </w:pPr>
+      <w:rPr>
+        <w:rFonts w:ascii="Courier New" w:hAnsi="Courier New" w:cs="Courier New" w:hint="default"/>
+      </w:rPr>
+    </w:lvl>
+    <w:lvl w:ilvl="8" w:tplc="04090005" w:tentative="1">
+      <w:start w:val="1"/>
+      <w:numFmt w:val="bullet"/>
+      <w:lvlText w:val=""/>
+      <w:lvlJc w:val="left"/>
+      <w:pPr>
+        <w:ind w:left="6480" w:hanging="360"/>
+      </w:pPr>
+      <w:rPr>
+        <w:rFonts w:ascii="Wingdings" w:hAnsi="Wingdings" w:hint="default"/>
+      </w:rPr>
     </w:lvl>
   </w:abstractNum>
   <w:num w:numId="1" w16cid:durableId="1530027466">
@@ -913,6 +1350,9 @@
   </w:num>
   <w:num w:numId="2" w16cid:durableId="1349213122">
     <w:abstractNumId w:val="1"/>
+  </w:num>
+  <w:num w:numId="3" w16cid:durableId="1633555398">
+    <w:abstractNumId w:val="2"/>
   </w:num>
 </w:numbering>
 </file>

</xml_diff>